<commit_message>
Updated Written Process with explanations
</commit_message>
<xml_diff>
--- a/ProcessDiagramsCharts/Sandwich Creation Process.docx
+++ b/ProcessDiagramsCharts/Sandwich Creation Process.docx
@@ -59,7 +59,7 @@
         <w:rPr>
           <w:rFonts w:eastAsia="Times New Roman" w:cs="Times New Roman"/>
         </w:rPr>
-        <w:t>2/10/16</w:t>
+        <w:t>Jason Malabed</w:t>
       </w:r>
     </w:p>
     <w:p>
@@ -73,7 +73,7 @@
         <w:rPr>
           <w:rFonts w:eastAsia="Times New Roman" w:cs="Times New Roman"/>
         </w:rPr>
-        <w:t>SE 410</w:t>
+        <w:t>Alfonso Juarez</w:t>
       </w:r>
     </w:p>
     <w:p>
@@ -439,8 +439,6 @@
       <w:pPr>
         <w:jc w:val="both"/>
       </w:pPr>
-      <w:bookmarkStart w:id="0" w:name="_GoBack"/>
-      <w:bookmarkEnd w:id="0"/>
     </w:p>
     <w:p>
       <w:pPr>
@@ -1893,6 +1891,7 @@
         <w:rPr>
           <w:rFonts w:eastAsia="Times New Roman" w:cs="Times New Roman"/>
           <w:color w:val="111111"/>
+          <w:u w:val="single"/>
           <w:shd w:val="clear" w:color="auto" w:fill="FFFFFF"/>
         </w:rPr>
       </w:pPr>
@@ -1900,6 +1899,7 @@
         <w:rPr>
           <w:rFonts w:eastAsia="Times New Roman" w:cs="Times New Roman"/>
           <w:color w:val="111111"/>
+          <w:u w:val="single"/>
           <w:shd w:val="clear" w:color="auto" w:fill="FFFFFF"/>
         </w:rPr>
         <w:t>Conclusions:</w:t>
@@ -2005,7 +2005,470 @@
     <w:p>
       <w:pPr>
         <w:jc w:val="both"/>
-      </w:pPr>
+        <w:rPr>
+          <w:u w:val="single"/>
+        </w:rPr>
+      </w:pPr>
+      <w:r>
+        <w:rPr>
+          <w:u w:val="single"/>
+        </w:rPr>
+        <w:t>Newest Updated Capex Budget</w:t>
+      </w:r>
+      <w:r>
+        <w:rPr>
+          <w:u w:val="single"/>
+        </w:rPr>
+        <w:t xml:space="preserve"> and Outsourcing</w:t>
+      </w:r>
+      <w:r>
+        <w:rPr>
+          <w:u w:val="single"/>
+        </w:rPr>
+        <w:t>:</w:t>
+      </w:r>
+    </w:p>
+    <w:p>
+      <w:pPr>
+        <w:pStyle w:val="ListParagraph"/>
+        <w:numPr>
+          <w:ilvl w:val="0"/>
+          <w:numId w:val="46"/>
+        </w:numPr>
+        <w:jc w:val="both"/>
+      </w:pPr>
+      <w:r>
+        <w:t>Get Ingredients (bread, peanut butter, knife, plate)</w:t>
+      </w:r>
+    </w:p>
+    <w:p>
+      <w:pPr>
+        <w:pStyle w:val="ListParagraph"/>
+        <w:numPr>
+          <w:ilvl w:val="1"/>
+          <w:numId w:val="46"/>
+        </w:numPr>
+        <w:jc w:val="both"/>
+      </w:pPr>
+      <w:r>
+        <w:t xml:space="preserve">Pre Condition: ingredients are available </w:t>
+      </w:r>
+    </w:p>
+    <w:p>
+      <w:pPr>
+        <w:pStyle w:val="ListParagraph"/>
+        <w:numPr>
+          <w:ilvl w:val="1"/>
+          <w:numId w:val="46"/>
+        </w:numPr>
+        <w:jc w:val="both"/>
+      </w:pPr>
+      <w:r>
+        <w:t>Post Condition: Have easy access to all ingredients</w:t>
+      </w:r>
+    </w:p>
+    <w:p>
+      <w:pPr>
+        <w:pStyle w:val="ListParagraph"/>
+        <w:numPr>
+          <w:ilvl w:val="0"/>
+          <w:numId w:val="46"/>
+        </w:numPr>
+        <w:jc w:val="both"/>
+        <w:rPr>
+          <w:b/>
+        </w:rPr>
+      </w:pPr>
+      <w:r>
+        <w:rPr>
+          <w:b/>
+        </w:rPr>
+        <w:t>Place</w:t>
+      </w:r>
+      <w:r>
+        <w:rPr>
+          <w:b/>
+        </w:rPr>
+        <w:t xml:space="preserve"> Peanut Butter Slice</w:t>
+      </w:r>
+    </w:p>
+    <w:p>
+      <w:pPr>
+        <w:pStyle w:val="ListParagraph"/>
+        <w:numPr>
+          <w:ilvl w:val="1"/>
+          <w:numId w:val="46"/>
+        </w:numPr>
+        <w:jc w:val="both"/>
+      </w:pPr>
+      <w:r>
+        <w:t>Pre Condit</w:t>
+      </w:r>
+      <w:r>
+        <w:t>ion: Have peanut butter slice</w:t>
+      </w:r>
+    </w:p>
+    <w:p>
+      <w:pPr>
+        <w:pStyle w:val="ListParagraph"/>
+        <w:numPr>
+          <w:ilvl w:val="1"/>
+          <w:numId w:val="46"/>
+        </w:numPr>
+        <w:jc w:val="both"/>
+      </w:pPr>
+      <w:r>
+        <w:t>Post Condition: One slice is covered with peanut butter</w:t>
+      </w:r>
+    </w:p>
+    <w:p>
+      <w:pPr>
+        <w:pStyle w:val="ListParagraph"/>
+        <w:numPr>
+          <w:ilvl w:val="0"/>
+          <w:numId w:val="46"/>
+        </w:numPr>
+        <w:jc w:val="both"/>
+        <w:rPr>
+          <w:b/>
+        </w:rPr>
+      </w:pPr>
+      <w:r>
+        <w:rPr>
+          <w:b/>
+        </w:rPr>
+        <w:t xml:space="preserve">Put </w:t>
+      </w:r>
+      <w:r>
+        <w:rPr>
+          <w:rFonts w:cs="Helvetica Neue"/>
+          <w:b/>
+        </w:rPr>
+        <w:t xml:space="preserve">slice of bread with peanut butter against slice of bread with </w:t>
+      </w:r>
+      <w:r>
+        <w:rPr>
+          <w:rFonts w:cs="Helvetica Neue"/>
+          <w:b/>
+        </w:rPr>
+        <w:t xml:space="preserve">jelly </w:t>
+      </w:r>
+      <w:r>
+        <w:rPr>
+          <w:rFonts w:cs="Helvetica Neue"/>
+          <w:b/>
+        </w:rPr>
+        <w:t>where</w:t>
+      </w:r>
+      <w:r>
+        <w:rPr>
+          <w:rFonts w:cs="Helvetica Neue"/>
+          <w:b/>
+        </w:rPr>
+        <w:t xml:space="preserve"> peanut butter and jelly</w:t>
+      </w:r>
+      <w:r>
+        <w:rPr>
+          <w:rFonts w:cs="Helvetica Neue"/>
+          <w:b/>
+        </w:rPr>
+        <w:t xml:space="preserve"> are touching so that you maximize the area of contact</w:t>
+      </w:r>
+    </w:p>
+    <w:p>
+      <w:pPr>
+        <w:pStyle w:val="ListParagraph"/>
+        <w:numPr>
+          <w:ilvl w:val="1"/>
+          <w:numId w:val="46"/>
+        </w:numPr>
+        <w:jc w:val="both"/>
+      </w:pPr>
+      <w:r>
+        <w:rPr>
+          <w:rFonts w:cs="Helvetica Neue"/>
+        </w:rPr>
+        <w:t>Pre Condition: Have prepared slic</w:t>
+      </w:r>
+      <w:r>
+        <w:rPr>
+          <w:rFonts w:cs="Helvetica Neue"/>
+        </w:rPr>
+        <w:t>es of bread with peanut butter and jelly.</w:t>
+      </w:r>
+    </w:p>
+    <w:p>
+      <w:pPr>
+        <w:pStyle w:val="ListParagraph"/>
+        <w:numPr>
+          <w:ilvl w:val="1"/>
+          <w:numId w:val="46"/>
+        </w:numPr>
+        <w:jc w:val="both"/>
+      </w:pPr>
+      <w:r>
+        <w:rPr>
+          <w:rFonts w:cs="Helvetica Neue"/>
+        </w:rPr>
+        <w:t>Post Condition: Have an eatable sandwich</w:t>
+      </w:r>
+    </w:p>
+    <w:p>
+      <w:pPr>
+        <w:pStyle w:val="ListParagraph"/>
+        <w:numPr>
+          <w:ilvl w:val="0"/>
+          <w:numId w:val="46"/>
+        </w:numPr>
+        <w:jc w:val="both"/>
+      </w:pPr>
+      <w:r>
+        <w:t>Cut sandwich in four different pieces in a cross manner</w:t>
+      </w:r>
+    </w:p>
+    <w:p>
+      <w:pPr>
+        <w:pStyle w:val="ListParagraph"/>
+        <w:numPr>
+          <w:ilvl w:val="1"/>
+          <w:numId w:val="46"/>
+        </w:numPr>
+        <w:jc w:val="both"/>
+      </w:pPr>
+      <w:r>
+        <w:t>Pre Condition: Two</w:t>
+      </w:r>
+      <w:r>
+        <w:rPr>
+          <w:rFonts w:cs="Helvetica Neue"/>
+        </w:rPr>
+        <w:t xml:space="preserve"> pieces of bread are put together</w:t>
+      </w:r>
+      <w:r>
+        <w:rPr>
+          <w:rFonts w:cs="Helvetica Neue"/>
+        </w:rPr>
+        <w:t xml:space="preserve"> with peanut butter in between</w:t>
+      </w:r>
+    </w:p>
+    <w:p>
+      <w:pPr>
+        <w:pStyle w:val="ListParagraph"/>
+        <w:numPr>
+          <w:ilvl w:val="1"/>
+          <w:numId w:val="46"/>
+        </w:numPr>
+        <w:jc w:val="both"/>
+      </w:pPr>
+      <w:r>
+        <w:t xml:space="preserve">Post Condition: There </w:t>
+      </w:r>
+      <w:r>
+        <w:rPr>
+          <w:rFonts w:cs="Helvetica Neue"/>
+        </w:rPr>
+        <w:t>are four smaller</w:t>
+      </w:r>
+      <w:r>
+        <w:rPr>
+          <w:rFonts w:cs="Helvetica Neue"/>
+        </w:rPr>
+        <w:t xml:space="preserve"> versions of sandwich </w:t>
+      </w:r>
+    </w:p>
+    <w:p>
+      <w:pPr>
+        <w:pStyle w:val="ListParagraph"/>
+        <w:numPr>
+          <w:ilvl w:val="0"/>
+          <w:numId w:val="46"/>
+        </w:numPr>
+        <w:jc w:val="both"/>
+      </w:pPr>
+      <w:r>
+        <w:t>Eat sandwich</w:t>
+      </w:r>
+    </w:p>
+    <w:p>
+      <w:pPr>
+        <w:pStyle w:val="ListParagraph"/>
+        <w:numPr>
+          <w:ilvl w:val="1"/>
+          <w:numId w:val="46"/>
+        </w:numPr>
+        <w:jc w:val="both"/>
+      </w:pPr>
+      <w:r>
+        <w:t xml:space="preserve">Pre Condition: There </w:t>
+      </w:r>
+      <w:r>
+        <w:rPr>
+          <w:rFonts w:cs="Helvetica Neue"/>
+        </w:rPr>
+        <w:t>is 4 pieces</w:t>
+      </w:r>
+      <w:r>
+        <w:rPr>
+          <w:rFonts w:cs="Helvetica Neue"/>
+        </w:rPr>
+        <w:t xml:space="preserve"> of the sandwich to eat</w:t>
+      </w:r>
+      <w:r>
+        <w:rPr>
+          <w:rFonts w:cs="Helvetica Neue"/>
+        </w:rPr>
+        <w:t xml:space="preserve"> tester only eats one</w:t>
+      </w:r>
+      <w:r>
+        <w:rPr>
+          <w:rFonts w:cs="Helvetica Neue"/>
+        </w:rPr>
+        <w:t>; a glass of water/milk is available to drink while eating</w:t>
+      </w:r>
+    </w:p>
+    <w:p>
+      <w:pPr>
+        <w:pStyle w:val="ListParagraph"/>
+        <w:numPr>
+          <w:ilvl w:val="1"/>
+          <w:numId w:val="46"/>
+        </w:numPr>
+        <w:jc w:val="both"/>
+      </w:pPr>
+      <w:r>
+        <w:t xml:space="preserve">Post Condition: </w:t>
+      </w:r>
+      <w:r>
+        <w:t>Quarter of s</w:t>
+      </w:r>
+      <w:r>
+        <w:t>andwich is eaten</w:t>
+      </w:r>
+      <w:r>
+        <w:t xml:space="preserve"> and three quarters are left for distribution to users</w:t>
+      </w:r>
+      <w:r>
+        <w:t>; the drink is gone</w:t>
+      </w:r>
+      <w:r>
+        <w:t xml:space="preserve">; </w:t>
+      </w:r>
+    </w:p>
+    <w:p>
+      <w:pPr>
+        <w:jc w:val="both"/>
+      </w:pPr>
+    </w:p>
+    <w:p>
+      <w:pPr>
+        <w:ind w:firstLine="720"/>
+        <w:jc w:val="both"/>
+      </w:pPr>
+      <w:r>
+        <w:t>As before</w:t>
+      </w:r>
+      <w:r>
+        <w:t>,</w:t>
+      </w:r>
+      <w:r>
+        <w:t xml:space="preserve"> we decided to show the updates by bolding the lettering. As far as our major changes</w:t>
+      </w:r>
+      <w:r>
+        <w:t>,</w:t>
+      </w:r>
+      <w:r>
+        <w:t xml:space="preserve"> we saved a bunch of time when it came to the spreading of the peanut butter.  We decided to use slices of peanut butter in order </w:t>
+      </w:r>
+      <w:r>
+        <w:t>to cut</w:t>
+      </w:r>
+      <w:r>
+        <w:t xml:space="preserve"> the time it would take </w:t>
+      </w:r>
+      <w:r>
+        <w:t>to spread</w:t>
+      </w:r>
+      <w:r>
+        <w:t>.</w:t>
+      </w:r>
+      <w:r>
+        <w:t xml:space="preserve">  This also ensures quality and consistency for each sandwich.</w:t>
+      </w:r>
+      <w:r>
+        <w:t xml:space="preserve">  Furthermore</w:t>
+      </w:r>
+      <w:r>
+        <w:t>,</w:t>
+      </w:r>
+      <w:r>
+        <w:t xml:space="preserve"> we decided to cut the sandwich into four pieces and only need ¼ of the sandwich in order to test. </w:t>
+      </w:r>
+      <w:r>
+        <w:t>We can then distribute the rest of the sandwich to our customers</w:t>
+      </w:r>
+      <w:r>
+        <w:t>,</w:t>
+      </w:r>
+      <w:r>
+        <w:t xml:space="preserve"> which was a problem before.  </w:t>
+      </w:r>
+      <w:r>
+        <w:t>Even we have changed the pr</w:t>
+      </w:r>
+      <w:r>
+        <w:t>ocess in order to save time as well as outsourcing to countries that cost ¾ less than local manufactures,</w:t>
+      </w:r>
+      <w:r>
+        <w:t xml:space="preserve"> we</w:t>
+      </w:r>
+      <w:r>
+        <w:t xml:space="preserve"> were still over budget. </w:t>
+      </w:r>
+      <w:r>
+        <w:t>The outsourcing significantly decreased our overhead,</w:t>
+      </w:r>
+      <w:r>
+        <w:t xml:space="preserve"> but still didn’t get us within budget. </w:t>
+      </w:r>
+      <w:r>
+        <w:t xml:space="preserve"> The real issue with the offshore team </w:t>
+      </w:r>
+      <w:r>
+        <w:t xml:space="preserve">is </w:t>
+      </w:r>
+      <w:r>
+        <w:t>having 3x quality issues</w:t>
+      </w:r>
+      <w:r>
+        <w:t xml:space="preserve">.  We would need to add another team offshore in order to account for the 30% loss in product.  In the end, this could add up to $1 million dollars extra (the entirety of our budget).  </w:t>
+      </w:r>
+      <w:r>
+        <w:t>Even though the offshore team is 25% cost compared to the local team, t</w:t>
+      </w:r>
+      <w:r>
+        <w:t xml:space="preserve">hat 30% error is </w:t>
+      </w:r>
+      <w:r>
+        <w:t>a detrimental hit to our development</w:t>
+      </w:r>
+      <w:r>
+        <w:t xml:space="preserve"> and budget</w:t>
+      </w:r>
+      <w:r>
+        <w:t>.</w:t>
+      </w:r>
+    </w:p>
+    <w:p>
+      <w:pPr>
+        <w:jc w:val="both"/>
+      </w:pPr>
+    </w:p>
+    <w:p>
+      <w:pPr>
+        <w:jc w:val="both"/>
+      </w:pPr>
+      <w:bookmarkStart w:id="0" w:name="_GoBack"/>
+      <w:bookmarkEnd w:id="0"/>
     </w:p>
     <w:sectPr>
       <w:pgSz w:w="12240" w:h="15840"/>
@@ -4374,6 +4837,92 @@
     </w:lvl>
   </w:abstractNum>
   <w:abstractNum w:abstractNumId="43">
+    <w:nsid w:val="26BA6DDE"/>
+    <w:multiLevelType w:val="hybridMultilevel"/>
+    <w:tmpl w:val="7F44F44C"/>
+    <w:lvl w:ilvl="0" w:tplc="0409000F">
+      <w:start w:val="1"/>
+      <w:numFmt w:val="decimal"/>
+      <w:lvlText w:val="%1."/>
+      <w:lvlJc w:val="left"/>
+      <w:pPr>
+        <w:ind w:left="720" w:hanging="360"/>
+      </w:pPr>
+    </w:lvl>
+    <w:lvl w:ilvl="1" w:tplc="04090019">
+      <w:start w:val="1"/>
+      <w:numFmt w:val="lowerLetter"/>
+      <w:lvlText w:val="%2."/>
+      <w:lvlJc w:val="left"/>
+      <w:pPr>
+        <w:ind w:left="1440" w:hanging="360"/>
+      </w:pPr>
+    </w:lvl>
+    <w:lvl w:ilvl="2" w:tplc="0409001B" w:tentative="1">
+      <w:start w:val="1"/>
+      <w:numFmt w:val="lowerRoman"/>
+      <w:lvlText w:val="%3."/>
+      <w:lvlJc w:val="right"/>
+      <w:pPr>
+        <w:ind w:left="2160" w:hanging="180"/>
+      </w:pPr>
+    </w:lvl>
+    <w:lvl w:ilvl="3" w:tplc="0409000F" w:tentative="1">
+      <w:start w:val="1"/>
+      <w:numFmt w:val="decimal"/>
+      <w:lvlText w:val="%4."/>
+      <w:lvlJc w:val="left"/>
+      <w:pPr>
+        <w:ind w:left="2880" w:hanging="360"/>
+      </w:pPr>
+    </w:lvl>
+    <w:lvl w:ilvl="4" w:tplc="04090019" w:tentative="1">
+      <w:start w:val="1"/>
+      <w:numFmt w:val="lowerLetter"/>
+      <w:lvlText w:val="%5."/>
+      <w:lvlJc w:val="left"/>
+      <w:pPr>
+        <w:ind w:left="3600" w:hanging="360"/>
+      </w:pPr>
+    </w:lvl>
+    <w:lvl w:ilvl="5" w:tplc="0409001B" w:tentative="1">
+      <w:start w:val="1"/>
+      <w:numFmt w:val="lowerRoman"/>
+      <w:lvlText w:val="%6."/>
+      <w:lvlJc w:val="right"/>
+      <w:pPr>
+        <w:ind w:left="4320" w:hanging="180"/>
+      </w:pPr>
+    </w:lvl>
+    <w:lvl w:ilvl="6" w:tplc="0409000F" w:tentative="1">
+      <w:start w:val="1"/>
+      <w:numFmt w:val="decimal"/>
+      <w:lvlText w:val="%7."/>
+      <w:lvlJc w:val="left"/>
+      <w:pPr>
+        <w:ind w:left="5040" w:hanging="360"/>
+      </w:pPr>
+    </w:lvl>
+    <w:lvl w:ilvl="7" w:tplc="04090019" w:tentative="1">
+      <w:start w:val="1"/>
+      <w:numFmt w:val="lowerLetter"/>
+      <w:lvlText w:val="%8."/>
+      <w:lvlJc w:val="left"/>
+      <w:pPr>
+        <w:ind w:left="5760" w:hanging="360"/>
+      </w:pPr>
+    </w:lvl>
+    <w:lvl w:ilvl="8" w:tplc="0409001B" w:tentative="1">
+      <w:start w:val="1"/>
+      <w:numFmt w:val="lowerRoman"/>
+      <w:lvlText w:val="%9."/>
+      <w:lvlJc w:val="right"/>
+      <w:pPr>
+        <w:ind w:left="6480" w:hanging="180"/>
+      </w:pPr>
+    </w:lvl>
+  </w:abstractNum>
+  <w:abstractNum w:abstractNumId="44">
     <w:nsid w:val="391C35E4"/>
     <w:multiLevelType w:val="hybridMultilevel"/>
     <w:tmpl w:val="0B260874"/>
@@ -4486,7 +5035,7 @@
       </w:rPr>
     </w:lvl>
   </w:abstractNum>
-  <w:abstractNum w:abstractNumId="44">
+  <w:abstractNum w:abstractNumId="45">
     <w:nsid w:val="62F811E2"/>
     <w:multiLevelType w:val="hybridMultilevel"/>
     <w:tmpl w:val="7F44F44C"/>
@@ -4699,12 +5248,15 @@
     <w:abstractNumId w:val="41"/>
   </w:num>
   <w:num w:numId="43">
-    <w:abstractNumId w:val="44"/>
+    <w:abstractNumId w:val="45"/>
   </w:num>
   <w:num w:numId="44">
     <w:abstractNumId w:val="42"/>
   </w:num>
   <w:num w:numId="45">
+    <w:abstractNumId w:val="44"/>
+  </w:num>
+  <w:num w:numId="46">
     <w:abstractNumId w:val="43"/>
   </w:num>
 </w:numbering>

</xml_diff>

<commit_message>
Updated Written Process with utensil explanation
</commit_message>
<xml_diff>
--- a/ProcessDiagramsCharts/Sandwich Creation Process.docx
+++ b/ProcessDiagramsCharts/Sandwich Creation Process.docx
@@ -2129,48 +2129,31 @@
           <w:numId w:val="46"/>
         </w:numPr>
         <w:jc w:val="both"/>
-        <w:rPr>
-          <w:b/>
-        </w:rPr>
-      </w:pPr>
-      <w:r>
-        <w:rPr>
-          <w:b/>
-        </w:rPr>
+      </w:pPr>
+      <w:r>
         <w:t xml:space="preserve">Put </w:t>
       </w:r>
       <w:r>
         <w:rPr>
           <w:rFonts w:cs="Helvetica Neue"/>
-          <w:b/>
-        </w:rPr>
-        <w:t xml:space="preserve">slice of bread with peanut butter against slice of bread with </w:t>
+        </w:rPr>
+        <w:t>slice of bread with peanut butter against slice of bread where</w:t>
       </w:r>
       <w:r>
         <w:rPr>
           <w:rFonts w:cs="Helvetica Neue"/>
-          <w:b/>
-        </w:rPr>
-        <w:t xml:space="preserve">jelly </w:t>
+        </w:rPr>
+        <w:t xml:space="preserve"> peanut butter and </w:t>
       </w:r>
       <w:r>
         <w:rPr>
           <w:rFonts w:cs="Helvetica Neue"/>
-          <w:b/>
-        </w:rPr>
-        <w:t>where</w:t>
+        </w:rPr>
+        <w:t>other side of bread</w:t>
       </w:r>
       <w:r>
         <w:rPr>
           <w:rFonts w:cs="Helvetica Neue"/>
-          <w:b/>
-        </w:rPr>
-        <w:t xml:space="preserve"> peanut butter and jelly</w:t>
-      </w:r>
-      <w:r>
-        <w:rPr>
-          <w:rFonts w:cs="Helvetica Neue"/>
-          <w:b/>
         </w:rPr>
         <w:t xml:space="preserve"> are touching so that you maximize the area of contact</w:t>
       </w:r>
@@ -2194,7 +2177,19 @@
         <w:rPr>
           <w:rFonts w:cs="Helvetica Neue"/>
         </w:rPr>
-        <w:t>es of bread with peanut butter and jelly.</w:t>
+        <w:t xml:space="preserve">es of bread with peanut butter and </w:t>
+      </w:r>
+      <w:r>
+        <w:rPr>
+          <w:rFonts w:cs="Helvetica Neue"/>
+        </w:rPr>
+        <w:t>the other plain slice of bread</w:t>
+      </w:r>
+      <w:r>
+        <w:rPr>
+          <w:rFonts w:cs="Helvetica Neue"/>
+        </w:rPr>
+        <w:t>.</w:t>
       </w:r>
     </w:p>
     <w:p>
@@ -2210,7 +2205,13 @@
         <w:rPr>
           <w:rFonts w:cs="Helvetica Neue"/>
         </w:rPr>
-        <w:t>Post Condition: Have an eatable sandwich</w:t>
+        <w:t>Post Condition: Have a full,</w:t>
+      </w:r>
+      <w:r>
+        <w:rPr>
+          <w:rFonts w:cs="Helvetica Neue"/>
+        </w:rPr>
+        <w:t xml:space="preserve"> eatable sandwich</w:t>
       </w:r>
     </w:p>
     <w:p>
@@ -2221,8 +2222,14 @@
           <w:numId w:val="46"/>
         </w:numPr>
         <w:jc w:val="both"/>
-      </w:pPr>
-      <w:r>
+        <w:rPr>
+          <w:b/>
+        </w:rPr>
+      </w:pPr>
+      <w:r>
+        <w:rPr>
+          <w:b/>
+        </w:rPr>
         <w:t>Cut sandwich in four different pieces in a cross manner</w:t>
       </w:r>
     </w:p>
@@ -2401,74 +2408,80 @@
         <w:t>,</w:t>
       </w:r>
       <w:r>
-        <w:t xml:space="preserve"> we decided to cut the sandwich into four pieces and only need ¼ of the sandwich in order to test. </w:t>
-      </w:r>
-      <w:r>
-        <w:t>We can then distribute the rest of the sandwich to our customers</w:t>
-      </w:r>
-      <w:r>
-        <w:t>,</w:t>
-      </w:r>
-      <w:r>
-        <w:t xml:space="preserve"> which was a problem before.  </w:t>
-      </w:r>
-      <w:r>
-        <w:t>Even we have changed the pr</w:t>
-      </w:r>
-      <w:r>
-        <w:t>ocess in order to save time as well as outsourcing to countries that cost ¾ less than local manufactures,</w:t>
-      </w:r>
-      <w:r>
-        <w:t xml:space="preserve"> we</w:t>
-      </w:r>
-      <w:r>
-        <w:t xml:space="preserve"> were still over budget. </w:t>
-      </w:r>
-      <w:r>
-        <w:t>The outsourcing significantly decreased our overhead,</w:t>
-      </w:r>
-      <w:r>
-        <w:t xml:space="preserve"> but still didn’t get us within budget. </w:t>
-      </w:r>
-      <w:r>
-        <w:t xml:space="preserve"> The real issue with the offshore team </w:t>
-      </w:r>
-      <w:r>
-        <w:t xml:space="preserve">is </w:t>
-      </w:r>
-      <w:r>
-        <w:t>having 3x quality issues</w:t>
-      </w:r>
-      <w:r>
-        <w:t xml:space="preserve">.  We would need to add another team offshore in order to account for the 30% loss in product.  In the end, this could add up to $1 million dollars extra (the entirety of our budget).  </w:t>
-      </w:r>
-      <w:r>
-        <w:t>Even though the offshore team is 25% cost compared to the local team, t</w:t>
-      </w:r>
-      <w:r>
-        <w:t xml:space="preserve">hat 30% error is </w:t>
-      </w:r>
-      <w:r>
-        <w:t>a detrimental hit to our development</w:t>
-      </w:r>
-      <w:r>
-        <w:t xml:space="preserve"> and budget</w:t>
-      </w:r>
-      <w:r>
-        <w:t>.</w:t>
-      </w:r>
-    </w:p>
-    <w:p>
-      <w:pPr>
-        <w:jc w:val="both"/>
-      </w:pPr>
-    </w:p>
-    <w:p>
-      <w:pPr>
-        <w:jc w:val="both"/>
-      </w:pPr>
+        <w:t xml:space="preserve"> we decided to cut the sandwich into four pieces and only need ¼ of the sandwich in order to test</w:t>
+      </w:r>
+      <w:r>
+        <w:t xml:space="preserve"> using a special pizza cutting utensil that cuts down our slicing time as well as providing consistent quality with every cut</w:t>
+      </w:r>
       <w:bookmarkStart w:id="0" w:name="_GoBack"/>
       <w:bookmarkEnd w:id="0"/>
+      <w:r>
+        <w:t xml:space="preserve">. </w:t>
+      </w:r>
+      <w:r>
+        <w:t>We can then distribute the rest of the sandwich to our customers</w:t>
+      </w:r>
+      <w:r>
+        <w:t>,</w:t>
+      </w:r>
+      <w:r>
+        <w:t xml:space="preserve"> which was a problem before.  </w:t>
+      </w:r>
+      <w:r>
+        <w:t>Even we have changed the pr</w:t>
+      </w:r>
+      <w:r>
+        <w:t>ocess in order to save time as well as outsourcing to countries that cost ¾ less than local manufactures,</w:t>
+      </w:r>
+      <w:r>
+        <w:t xml:space="preserve"> we</w:t>
+      </w:r>
+      <w:r>
+        <w:t xml:space="preserve"> were still over budget. </w:t>
+      </w:r>
+      <w:r>
+        <w:t>The outsourcing significantly decreased our overhead,</w:t>
+      </w:r>
+      <w:r>
+        <w:t xml:space="preserve"> but still didn’t get us within budget. </w:t>
+      </w:r>
+      <w:r>
+        <w:t xml:space="preserve"> The real issue with the offshore team </w:t>
+      </w:r>
+      <w:r>
+        <w:t xml:space="preserve">is </w:t>
+      </w:r>
+      <w:r>
+        <w:t>having 3x quality issues</w:t>
+      </w:r>
+      <w:r>
+        <w:t xml:space="preserve">.  We would need to add another team offshore in order to account for the 30% loss in product.  In the end, this could add up to $1 million dollars extra (the entirety of our budget).  </w:t>
+      </w:r>
+      <w:r>
+        <w:t>Even though the offshore team is 25% cost compared to the local team, t</w:t>
+      </w:r>
+      <w:r>
+        <w:t xml:space="preserve">hat 30% error is </w:t>
+      </w:r>
+      <w:r>
+        <w:t>a detrimental hit to our development</w:t>
+      </w:r>
+      <w:r>
+        <w:t xml:space="preserve"> and budget</w:t>
+      </w:r>
+      <w:r>
+        <w:t>.</w:t>
+      </w:r>
+    </w:p>
+    <w:p>
+      <w:pPr>
+        <w:jc w:val="both"/>
+      </w:pPr>
+    </w:p>
+    <w:p>
+      <w:pPr>
+        <w:jc w:val="both"/>
+      </w:pPr>
     </w:p>
     <w:sectPr>
       <w:pgSz w:w="12240" w:h="15840"/>

</xml_diff>

<commit_message>
Update word doc with code review
</commit_message>
<xml_diff>
--- a/ProcessDiagramsCharts/Sandwich Creation Process.docx
+++ b/ProcessDiagramsCharts/Sandwich Creation Process.docx
@@ -59,8 +59,16 @@
         <w:rPr>
           <w:rFonts w:eastAsia="Times New Roman" w:cs="Times New Roman"/>
         </w:rPr>
-        <w:t>Jason Malabed</w:t>
-      </w:r>
+        <w:t xml:space="preserve">Jason </w:t>
+      </w:r>
+      <w:proofErr w:type="spellStart"/>
+      <w:r>
+        <w:rPr>
+          <w:rFonts w:eastAsia="Times New Roman" w:cs="Times New Roman"/>
+        </w:rPr>
+        <w:t>Malabed</w:t>
+      </w:r>
+      <w:proofErr w:type="spellEnd"/>
     </w:p>
     <w:p>
       <w:pPr>
@@ -2013,7 +2021,21 @@
         <w:rPr>
           <w:u w:val="single"/>
         </w:rPr>
-        <w:t>Newest Updated Capex Budget</w:t>
+        <w:t xml:space="preserve">Newest Updated </w:t>
+      </w:r>
+      <w:proofErr w:type="spellStart"/>
+      <w:r>
+        <w:rPr>
+          <w:u w:val="single"/>
+        </w:rPr>
+        <w:t>Capex</w:t>
+      </w:r>
+      <w:proofErr w:type="spellEnd"/>
+      <w:r>
+        <w:rPr>
+          <w:u w:val="single"/>
+        </w:rPr>
+        <w:t xml:space="preserve"> Budget</w:t>
       </w:r>
       <w:r>
         <w:rPr>
@@ -2411,67 +2433,329 @@
         <w:t xml:space="preserve"> we decided to cut the sandwich into four pieces and only need ¼ of the sandwich in order to test</w:t>
       </w:r>
       <w:r>
-        <w:t xml:space="preserve"> using a special pizza cutting utensil that cuts down our slicing time as well as providing consistent quality with every cut</w:t>
+        <w:t xml:space="preserve"> using a special </w:t>
+      </w:r>
+      <w:proofErr w:type="gramStart"/>
+      <w:r>
+        <w:t>pizza cutting</w:t>
+      </w:r>
+      <w:proofErr w:type="gramEnd"/>
+      <w:r>
+        <w:t xml:space="preserve"> utensil that cuts down our slicing time as well as providing consistent quality with every cut</w:t>
+      </w:r>
+      <w:r>
+        <w:t xml:space="preserve">. </w:t>
+      </w:r>
+      <w:r>
+        <w:t>We can then distribute the rest of the sandwich to our customers</w:t>
+      </w:r>
+      <w:r>
+        <w:t>,</w:t>
+      </w:r>
+      <w:r>
+        <w:t xml:space="preserve"> which was a problem before.  </w:t>
+      </w:r>
+      <w:r>
+        <w:t>Even we have changed the pr</w:t>
+      </w:r>
+      <w:r>
+        <w:t>ocess in order to save time as well as outsourcing to countries that cost ¾ less than local manufactures,</w:t>
+      </w:r>
+      <w:r>
+        <w:t xml:space="preserve"> we</w:t>
+      </w:r>
+      <w:r>
+        <w:t xml:space="preserve"> were still over budget. </w:t>
+      </w:r>
+      <w:r>
+        <w:t>The outsourcing significantly decreased our overhead,</w:t>
+      </w:r>
+      <w:r>
+        <w:t xml:space="preserve"> but still didn’t get us within budget. </w:t>
+      </w:r>
+      <w:r>
+        <w:t xml:space="preserve"> The real issue with the offshore team </w:t>
+      </w:r>
+      <w:r>
+        <w:t xml:space="preserve">is </w:t>
+      </w:r>
+      <w:r>
+        <w:t>having 3x quality issues</w:t>
+      </w:r>
+      <w:r>
+        <w:t xml:space="preserve">.  We would need to add another team offshore in order to account for the 30% loss in product.  In the end, this could add up to $1 million dollars extra (the entirety of our budget).  </w:t>
+      </w:r>
+      <w:r>
+        <w:t>Even though the offshore team is 25% cost compared to the local team, t</w:t>
+      </w:r>
+      <w:r>
+        <w:t xml:space="preserve">hat 30% error is </w:t>
+      </w:r>
+      <w:r>
+        <w:t>a detrimental hit to our development</w:t>
+      </w:r>
+      <w:r>
+        <w:t xml:space="preserve"> and budget</w:t>
+      </w:r>
+      <w:r>
+        <w:t>.</w:t>
+      </w:r>
+    </w:p>
+    <w:p>
+      <w:pPr>
+        <w:jc w:val="both"/>
+      </w:pPr>
+    </w:p>
+    <w:p>
+      <w:pPr>
+        <w:rPr>
+          <w:u w:val="single"/>
+        </w:rPr>
+      </w:pPr>
+      <w:r>
+        <w:rPr>
+          <w:u w:val="single"/>
+        </w:rPr>
+        <w:t>Code Review</w:t>
+      </w:r>
+      <w:r>
+        <w:rPr>
+          <w:u w:val="single"/>
+        </w:rPr>
+        <w:t>:</w:t>
+      </w:r>
+    </w:p>
+    <w:p>
+      <w:r>
+        <w:t>Questions</w:t>
+      </w:r>
+    </w:p>
+    <w:p>
+      <w:pPr>
+        <w:pStyle w:val="ListParagraph"/>
+        <w:numPr>
+          <w:ilvl w:val="0"/>
+          <w:numId w:val="47"/>
+        </w:numPr>
+      </w:pPr>
+      <w:r>
+        <w:t>Are classes, functions, and variables named properly?</w:t>
+      </w:r>
+    </w:p>
+    <w:p>
+      <w:pPr>
+        <w:pStyle w:val="ListParagraph"/>
+        <w:numPr>
+          <w:ilvl w:val="1"/>
+          <w:numId w:val="47"/>
+        </w:numPr>
+      </w:pPr>
+      <w:r>
+        <w:t>Yes;</w:t>
+      </w:r>
+      <w:r>
+        <w:rPr>
+          <w:rFonts w:eastAsia="Times New Roman" w:cs="Times New Roman"/>
+          <w:color w:val="333333"/>
+        </w:rPr>
+        <w:t xml:space="preserve"> </w:t>
+      </w:r>
+      <w:r>
+        <w:rPr>
+          <w:rFonts w:eastAsia="Times New Roman" w:cs="Times New Roman"/>
+          <w:color w:val="333333"/>
+        </w:rPr>
+        <w:t>well named, in-depth function names to understand what is actually occurring in the code</w:t>
+      </w:r>
+      <w:r>
+        <w:rPr>
+          <w:rFonts w:eastAsia="Times New Roman" w:cs="Times New Roman"/>
+          <w:color w:val="333333"/>
+        </w:rPr>
+        <w:t>;</w:t>
+      </w:r>
+    </w:p>
+    <w:p>
+      <w:pPr>
+        <w:pStyle w:val="ListParagraph"/>
+        <w:numPr>
+          <w:ilvl w:val="0"/>
+          <w:numId w:val="47"/>
+        </w:numPr>
+      </w:pPr>
+      <w:r>
+        <w:t>Can</w:t>
+      </w:r>
+      <w:r>
+        <w:rPr>
+          <w:rFonts w:eastAsia="Times New Roman" w:cs="Times New Roman"/>
+          <w:color w:val="333333"/>
+          <w:bdr w:val="none" w:sz="0" w:space="0" w:color="auto" w:frame="1"/>
+        </w:rPr>
+        <w:t xml:space="preserve"> </w:t>
+      </w:r>
+      <w:r>
+        <w:rPr>
+          <w:rFonts w:eastAsia="Times New Roman" w:cs="Times New Roman"/>
+          <w:color w:val="333333"/>
+          <w:bdr w:val="none" w:sz="0" w:space="0" w:color="auto" w:frame="1"/>
+        </w:rPr>
+        <w:t>the classes</w:t>
+      </w:r>
+      <w:r>
+        <w:rPr>
+          <w:rFonts w:eastAsia="Times New Roman" w:cs="Times New Roman"/>
+          <w:color w:val="333333"/>
+          <w:bdr w:val="none" w:sz="0" w:space="0" w:color="auto" w:frame="1"/>
+        </w:rPr>
+        <w:t>/functions</w:t>
+      </w:r>
+      <w:r>
+        <w:rPr>
+          <w:rFonts w:eastAsia="Times New Roman" w:cs="Times New Roman"/>
+          <w:color w:val="333333"/>
+          <w:bdr w:val="none" w:sz="0" w:space="0" w:color="auto" w:frame="1"/>
+        </w:rPr>
+        <w:t xml:space="preserve"> be further broken into small classes</w:t>
+      </w:r>
+      <w:r>
+        <w:rPr>
+          <w:rFonts w:eastAsia="Times New Roman" w:cs="Times New Roman"/>
+          <w:color w:val="333333"/>
+          <w:bdr w:val="none" w:sz="0" w:space="0" w:color="auto" w:frame="1"/>
+        </w:rPr>
+        <w:t>/functions</w:t>
+      </w:r>
+      <w:r>
+        <w:rPr>
+          <w:rFonts w:eastAsia="Times New Roman" w:cs="Times New Roman"/>
+          <w:color w:val="333333"/>
+          <w:bdr w:val="none" w:sz="0" w:space="0" w:color="auto" w:frame="1"/>
+        </w:rPr>
+        <w:t>?</w:t>
+      </w:r>
+    </w:p>
+    <w:p>
+      <w:pPr>
+        <w:pStyle w:val="ListParagraph"/>
+        <w:numPr>
+          <w:ilvl w:val="1"/>
+          <w:numId w:val="47"/>
+        </w:numPr>
+      </w:pPr>
+      <w:r>
+        <w:rPr>
+          <w:rFonts w:eastAsia="Times New Roman" w:cs="Times New Roman"/>
+          <w:color w:val="333333"/>
+          <w:bdr w:val="none" w:sz="0" w:space="0" w:color="auto" w:frame="1"/>
+        </w:rPr>
+        <w:t>No; they are unit-oriented functions;</w:t>
+      </w:r>
+    </w:p>
+    <w:p>
+      <w:pPr>
+        <w:pStyle w:val="ListParagraph"/>
+        <w:numPr>
+          <w:ilvl w:val="0"/>
+          <w:numId w:val="47"/>
+        </w:numPr>
+      </w:pPr>
+      <w:r>
+        <w:rPr>
+          <w:rFonts w:eastAsia="Times New Roman" w:cs="Times New Roman"/>
+          <w:color w:val="333333"/>
+          <w:bdr w:val="none" w:sz="0" w:space="0" w:color="auto" w:frame="1"/>
+        </w:rPr>
+        <w:t>Is the code properly formatted?</w:t>
+      </w:r>
+    </w:p>
+    <w:p>
+      <w:pPr>
+        <w:pStyle w:val="ListParagraph"/>
+        <w:numPr>
+          <w:ilvl w:val="1"/>
+          <w:numId w:val="47"/>
+        </w:numPr>
+      </w:pPr>
+      <w:r>
+        <w:rPr>
+          <w:rFonts w:eastAsia="Times New Roman" w:cs="Times New Roman"/>
+          <w:color w:val="333333"/>
+          <w:bdr w:val="none" w:sz="0" w:space="0" w:color="auto" w:frame="1"/>
+        </w:rPr>
+        <w:t>Yes; indentations, brackets, spacing, etc. all formatted cleaning and makes code readable;</w:t>
+      </w:r>
+    </w:p>
+    <w:p>
+      <w:pPr>
+        <w:pStyle w:val="ListParagraph"/>
+        <w:numPr>
+          <w:ilvl w:val="0"/>
+          <w:numId w:val="47"/>
+        </w:numPr>
+      </w:pPr>
+      <w:r>
+        <w:t>Does the code compile?</w:t>
+      </w:r>
+    </w:p>
+    <w:p>
+      <w:pPr>
+        <w:pStyle w:val="ListParagraph"/>
+        <w:numPr>
+          <w:ilvl w:val="1"/>
+          <w:numId w:val="47"/>
+        </w:numPr>
+      </w:pPr>
+      <w:r>
+        <w:t>Yes;</w:t>
+      </w:r>
+    </w:p>
+    <w:p>
+      <w:pPr>
+        <w:pStyle w:val="ListParagraph"/>
+        <w:numPr>
+          <w:ilvl w:val="0"/>
+          <w:numId w:val="47"/>
+        </w:numPr>
+      </w:pPr>
+      <w:r>
+        <w:t>Are there memory leaks? Is memory utilization normal?</w:t>
+      </w:r>
+    </w:p>
+    <w:p>
+      <w:pPr>
+        <w:pStyle w:val="ListParagraph"/>
+        <w:numPr>
+          <w:ilvl w:val="1"/>
+          <w:numId w:val="47"/>
+        </w:numPr>
+      </w:pPr>
+      <w:r>
+        <w:t>No; Yes;</w:t>
+      </w:r>
+    </w:p>
+    <w:p/>
+    <w:p>
+      <w:pPr>
+        <w:ind w:firstLine="720"/>
+      </w:pPr>
+      <w:r>
+        <w:t xml:space="preserve">The code for the overall simulation is well structured and very readable.  Very well commented so that made the whole process easy when there was any confusion with any part of the code that I didn’t immediately understand.  This what due to the fact that the names were so clear that it was very easy to understand what each part of the program </w:t>
+      </w:r>
+      <w:r>
+        <w:t>purpose is</w:t>
+      </w:r>
+      <w:r>
+        <w:t xml:space="preserve">.  I </w:t>
+      </w:r>
+      <w:r>
+        <w:t>was not</w:t>
+      </w:r>
+      <w:r>
+        <w:t xml:space="preserve"> able to find code smells or anything that would require any serious refactoring.</w:t>
       </w:r>
       <w:bookmarkStart w:id="0" w:name="_GoBack"/>
       <w:bookmarkEnd w:id="0"/>
-      <w:r>
-        <w:t xml:space="preserve">. </w:t>
-      </w:r>
-      <w:r>
-        <w:t>We can then distribute the rest of the sandwich to our customers</w:t>
-      </w:r>
-      <w:r>
-        <w:t>,</w:t>
-      </w:r>
-      <w:r>
-        <w:t xml:space="preserve"> which was a problem before.  </w:t>
-      </w:r>
-      <w:r>
-        <w:t>Even we have changed the pr</w:t>
-      </w:r>
-      <w:r>
-        <w:t>ocess in order to save time as well as outsourcing to countries that cost ¾ less than local manufactures,</w:t>
-      </w:r>
-      <w:r>
-        <w:t xml:space="preserve"> we</w:t>
-      </w:r>
-      <w:r>
-        <w:t xml:space="preserve"> were still over budget. </w:t>
-      </w:r>
-      <w:r>
-        <w:t>The outsourcing significantly decreased our overhead,</w:t>
-      </w:r>
-      <w:r>
-        <w:t xml:space="preserve"> but still didn’t get us within budget. </w:t>
-      </w:r>
-      <w:r>
-        <w:t xml:space="preserve"> The real issue with the offshore team </w:t>
-      </w:r>
-      <w:r>
-        <w:t xml:space="preserve">is </w:t>
-      </w:r>
-      <w:r>
-        <w:t>having 3x quality issues</w:t>
-      </w:r>
-      <w:r>
-        <w:t xml:space="preserve">.  We would need to add another team offshore in order to account for the 30% loss in product.  In the end, this could add up to $1 million dollars extra (the entirety of our budget).  </w:t>
-      </w:r>
-      <w:r>
-        <w:t>Even though the offshore team is 25% cost compared to the local team, t</w:t>
-      </w:r>
-      <w:r>
-        <w:t xml:space="preserve">hat 30% error is </w:t>
-      </w:r>
-      <w:r>
-        <w:t>a detrimental hit to our development</w:t>
-      </w:r>
-      <w:r>
-        <w:t xml:space="preserve"> and budget</w:t>
-      </w:r>
-      <w:r>
-        <w:t>.</w:t>
-      </w:r>
     </w:p>
     <w:p>
       <w:pPr>
@@ -4764,6 +5048,92 @@
     </w:lvl>
   </w:abstractNum>
   <w:abstractNum w:abstractNumId="42">
+    <w:nsid w:val="05E67CBB"/>
+    <w:multiLevelType w:val="hybridMultilevel"/>
+    <w:tmpl w:val="A732ADCC"/>
+    <w:lvl w:ilvl="0" w:tplc="0409000F">
+      <w:start w:val="1"/>
+      <w:numFmt w:val="decimal"/>
+      <w:lvlText w:val="%1."/>
+      <w:lvlJc w:val="left"/>
+      <w:pPr>
+        <w:ind w:left="720" w:hanging="360"/>
+      </w:pPr>
+    </w:lvl>
+    <w:lvl w:ilvl="1" w:tplc="04090019">
+      <w:start w:val="1"/>
+      <w:numFmt w:val="lowerLetter"/>
+      <w:lvlText w:val="%2."/>
+      <w:lvlJc w:val="left"/>
+      <w:pPr>
+        <w:ind w:left="1440" w:hanging="360"/>
+      </w:pPr>
+    </w:lvl>
+    <w:lvl w:ilvl="2" w:tplc="0409001B" w:tentative="1">
+      <w:start w:val="1"/>
+      <w:numFmt w:val="lowerRoman"/>
+      <w:lvlText w:val="%3."/>
+      <w:lvlJc w:val="right"/>
+      <w:pPr>
+        <w:ind w:left="2160" w:hanging="180"/>
+      </w:pPr>
+    </w:lvl>
+    <w:lvl w:ilvl="3" w:tplc="0409000F" w:tentative="1">
+      <w:start w:val="1"/>
+      <w:numFmt w:val="decimal"/>
+      <w:lvlText w:val="%4."/>
+      <w:lvlJc w:val="left"/>
+      <w:pPr>
+        <w:ind w:left="2880" w:hanging="360"/>
+      </w:pPr>
+    </w:lvl>
+    <w:lvl w:ilvl="4" w:tplc="04090019" w:tentative="1">
+      <w:start w:val="1"/>
+      <w:numFmt w:val="lowerLetter"/>
+      <w:lvlText w:val="%5."/>
+      <w:lvlJc w:val="left"/>
+      <w:pPr>
+        <w:ind w:left="3600" w:hanging="360"/>
+      </w:pPr>
+    </w:lvl>
+    <w:lvl w:ilvl="5" w:tplc="0409001B" w:tentative="1">
+      <w:start w:val="1"/>
+      <w:numFmt w:val="lowerRoman"/>
+      <w:lvlText w:val="%6."/>
+      <w:lvlJc w:val="right"/>
+      <w:pPr>
+        <w:ind w:left="4320" w:hanging="180"/>
+      </w:pPr>
+    </w:lvl>
+    <w:lvl w:ilvl="6" w:tplc="0409000F" w:tentative="1">
+      <w:start w:val="1"/>
+      <w:numFmt w:val="decimal"/>
+      <w:lvlText w:val="%7."/>
+      <w:lvlJc w:val="left"/>
+      <w:pPr>
+        <w:ind w:left="5040" w:hanging="360"/>
+      </w:pPr>
+    </w:lvl>
+    <w:lvl w:ilvl="7" w:tplc="04090019" w:tentative="1">
+      <w:start w:val="1"/>
+      <w:numFmt w:val="lowerLetter"/>
+      <w:lvlText w:val="%8."/>
+      <w:lvlJc w:val="left"/>
+      <w:pPr>
+        <w:ind w:left="5760" w:hanging="360"/>
+      </w:pPr>
+    </w:lvl>
+    <w:lvl w:ilvl="8" w:tplc="0409001B" w:tentative="1">
+      <w:start w:val="1"/>
+      <w:numFmt w:val="lowerRoman"/>
+      <w:lvlText w:val="%9."/>
+      <w:lvlJc w:val="right"/>
+      <w:pPr>
+        <w:ind w:left="6480" w:hanging="180"/>
+      </w:pPr>
+    </w:lvl>
+  </w:abstractNum>
+  <w:abstractNum w:abstractNumId="43">
     <w:nsid w:val="111C0E83"/>
     <w:multiLevelType w:val="hybridMultilevel"/>
     <w:tmpl w:val="7F44F44C"/>
@@ -4849,7 +5219,7 @@
       </w:pPr>
     </w:lvl>
   </w:abstractNum>
-  <w:abstractNum w:abstractNumId="43">
+  <w:abstractNum w:abstractNumId="44">
     <w:nsid w:val="26BA6DDE"/>
     <w:multiLevelType w:val="hybridMultilevel"/>
     <w:tmpl w:val="7F44F44C"/>
@@ -4935,7 +5305,7 @@
       </w:pPr>
     </w:lvl>
   </w:abstractNum>
-  <w:abstractNum w:abstractNumId="44">
+  <w:abstractNum w:abstractNumId="45">
     <w:nsid w:val="391C35E4"/>
     <w:multiLevelType w:val="hybridMultilevel"/>
     <w:tmpl w:val="0B260874"/>
@@ -5048,7 +5418,7 @@
       </w:rPr>
     </w:lvl>
   </w:abstractNum>
-  <w:abstractNum w:abstractNumId="45">
+  <w:abstractNum w:abstractNumId="46">
     <w:nsid w:val="62F811E2"/>
     <w:multiLevelType w:val="hybridMultilevel"/>
     <w:tmpl w:val="7F44F44C"/>
@@ -5261,16 +5631,19 @@
     <w:abstractNumId w:val="41"/>
   </w:num>
   <w:num w:numId="43">
+    <w:abstractNumId w:val="46"/>
+  </w:num>
+  <w:num w:numId="44">
+    <w:abstractNumId w:val="43"/>
+  </w:num>
+  <w:num w:numId="45">
     <w:abstractNumId w:val="45"/>
   </w:num>
-  <w:num w:numId="44">
-    <w:abstractNumId w:val="42"/>
-  </w:num>
-  <w:num w:numId="45">
+  <w:num w:numId="46">
     <w:abstractNumId w:val="44"/>
   </w:num>
-  <w:num w:numId="46">
-    <w:abstractNumId w:val="43"/>
+  <w:num w:numId="47">
+    <w:abstractNumId w:val="42"/>
   </w:num>
 </w:numbering>
 </file>

</xml_diff>